<commit_message>
SCRUM fin sprint 2
</commit_message>
<xml_diff>
--- a/DocScrum.docx
+++ b/DocScrum.docx
@@ -49,23 +49,7 @@
           <w:b/>
           <w:bCs/>
         </w:rPr>
-        <w:t xml:space="preserve">Qui est le </w:t>
-      </w:r>
-      <w:proofErr w:type="spellStart"/>
-      <w:r>
-        <w:rPr>
-          <w:b/>
-          <w:bCs/>
-        </w:rPr>
-        <w:t>scrummaster</w:t>
-      </w:r>
-      <w:proofErr w:type="spellEnd"/>
-      <w:r>
-        <w:rPr>
-          <w:b/>
-          <w:bCs/>
-        </w:rPr>
-        <w:t> ?</w:t>
+        <w:t>Qui est le scrummaster ?</w:t>
       </w:r>
       <w:r>
         <w:t xml:space="preserve"> </w:t>
@@ -419,13 +403,8 @@
               <w:jc w:val="center"/>
             </w:pPr>
             <w:r>
-              <w:t xml:space="preserve">882 </w:t>
-            </w:r>
-            <w:proofErr w:type="spellStart"/>
-            <w:r>
-              <w:t>mnh</w:t>
-            </w:r>
-            <w:proofErr w:type="spellEnd"/>
+              <w:t>882 mnh</w:t>
+            </w:r>
           </w:p>
         </w:tc>
         <w:tc>
@@ -506,15 +485,7 @@
             </w:r>
             <w:r>
               <w:br/>
-              <w:t xml:space="preserve">lorsqu’il </w:t>
-            </w:r>
-            <w:proofErr w:type="spellStart"/>
-            <w:r>
-              <w:t>saisie</w:t>
-            </w:r>
-            <w:proofErr w:type="spellEnd"/>
-            <w:r>
-              <w:t xml:space="preserve"> un code PIN correct,</w:t>
+              <w:t>lorsqu’il saisie un code PIN correct,</w:t>
             </w:r>
             <w:r>
               <w:br/>
@@ -667,13 +638,8 @@
             </w:pPr>
             <w:r>
               <w:lastRenderedPageBreak/>
-              <w:t xml:space="preserve">882 </w:t>
-            </w:r>
-            <w:proofErr w:type="spellStart"/>
-            <w:r>
-              <w:t>mnh</w:t>
-            </w:r>
-            <w:proofErr w:type="spellEnd"/>
+              <w:t>882 mnh</w:t>
+            </w:r>
           </w:p>
         </w:tc>
         <w:tc>
@@ -1327,7 +1293,6 @@
           <w:szCs w:val="28"/>
         </w:rPr>
       </w:pPr>
-      <w:proofErr w:type="spellStart"/>
       <w:r>
         <w:rPr>
           <w:b/>
@@ -1338,19 +1303,7 @@
           <w:szCs w:val="28"/>
         </w:rPr>
         <w:lastRenderedPageBreak/>
-        <w:t>BackLog</w:t>
-      </w:r>
-      <w:proofErr w:type="spellEnd"/>
-      <w:r>
-        <w:rPr>
-          <w:b/>
-          <w:bCs/>
-          <w:i/>
-          <w:iCs/>
-          <w:sz w:val="28"/>
-          <w:szCs w:val="28"/>
-        </w:rPr>
-        <w:t xml:space="preserve"> sprint 1 :</w:t>
+        <w:t>BackLog sprint 1 :</w:t>
       </w:r>
     </w:p>
     <w:tbl>
@@ -1463,7 +1416,6 @@
             <w:r>
               <w:t xml:space="preserve">Créer des </w:t>
             </w:r>
-            <w:proofErr w:type="spellStart"/>
             <w:r>
               <w:t>usercontr</w:t>
             </w:r>
@@ -1473,7 +1425,6 @@
             <w:r>
               <w:t>l</w:t>
             </w:r>
-            <w:proofErr w:type="spellEnd"/>
             <w:r>
               <w:t xml:space="preserve"> pour la réalisation des messages d’erreurs</w:t>
             </w:r>
@@ -1613,15 +1564,7 @@
           </w:tcPr>
           <w:p>
             <w:r>
-              <w:t xml:space="preserve">Créer des </w:t>
-            </w:r>
-            <w:proofErr w:type="spellStart"/>
-            <w:r>
-              <w:t>users</w:t>
-            </w:r>
-            <w:proofErr w:type="spellEnd"/>
-            <w:r>
-              <w:t xml:space="preserve"> contrôles</w:t>
+              <w:t>Créer des users contrôles</w:t>
             </w:r>
             <w:r>
               <w:t xml:space="preserve"> pour alerter les utilisateurs avec un messages</w:t>
@@ -1684,13 +1627,8 @@
           </w:tcPr>
           <w:p>
             <w:r>
-              <w:t xml:space="preserve">Se former sur </w:t>
-            </w:r>
-            <w:proofErr w:type="spellStart"/>
-            <w:r>
-              <w:t>Figma</w:t>
-            </w:r>
-            <w:proofErr w:type="spellEnd"/>
+              <w:t>Se former sur Figma</w:t>
+            </w:r>
           </w:p>
         </w:tc>
         <w:tc>
@@ -1835,42 +1773,18 @@
       </w:r>
       <w:r>
         <w:br/>
-        <w:t xml:space="preserve">Toutefois Nicolas aimerais travailler plus sur </w:t>
-      </w:r>
-      <w:proofErr w:type="spellStart"/>
-      <w:r>
-        <w:t>Figma</w:t>
-      </w:r>
-      <w:proofErr w:type="spellEnd"/>
-      <w:r>
-        <w:t xml:space="preserve"> et Gatien ne se sens pas à l’aise avec la partie rédactionnelle mais apprécie la partie pratique.</w:t>
+        <w:t>Toutefois Nicolas aimerais travailler plus sur Figma et Gatien ne se sens pas à l’aise avec la partie rédactionnelle mais apprécie la partie pratique.</w:t>
       </w:r>
       <w:r>
         <w:br/>
         <w:t>En tant q</w:t>
       </w:r>
       <w:r>
-        <w:t>u’équipe il sera important de vérifier les test d’acceptances au fur et à mesure de l’</w:t>
-      </w:r>
-      <w:proofErr w:type="spellStart"/>
-      <w:r>
-        <w:t>éxécution</w:t>
-      </w:r>
-      <w:proofErr w:type="spellEnd"/>
-      <w:r>
-        <w:t xml:space="preserve"> (et non pas tout en même temps) avant de passer les </w:t>
+        <w:t xml:space="preserve">u’équipe il sera important de vérifier les test d’acceptances au fur et à mesure de l’éxécution (et non pas tout en même temps) avant de passer les </w:t>
       </w:r>
       <w:r>
         <w:lastRenderedPageBreak/>
-        <w:t>besoins dans la catégorie « </w:t>
-      </w:r>
-      <w:proofErr w:type="spellStart"/>
-      <w:r>
-        <w:t>Done</w:t>
-      </w:r>
-      <w:proofErr w:type="spellEnd"/>
-      <w:r>
-        <w:t> ».</w:t>
+        <w:t>besoins dans la catégorie « Done ».</w:t>
       </w:r>
       <w:r>
         <w:br/>
@@ -2109,30 +2023,7 @@
           <w:color w:val="FF0000"/>
         </w:rPr>
         <w:tab/>
-      </w:r>
-      <w:r>
-        <w:rPr>
-          <w:color w:val="FF0000"/>
-        </w:rPr>
-        <w:t xml:space="preserve">- Scénario </w:t>
-      </w:r>
-      <w:r>
-        <w:rPr>
-          <w:color w:val="FF0000"/>
-        </w:rPr>
-        <w:t>2</w:t>
-      </w:r>
-      <w:r>
-        <w:rPr>
-          <w:color w:val="FF0000"/>
-        </w:rPr>
-        <w:t xml:space="preserve"> : </w:t>
-      </w:r>
-      <w:r>
-        <w:rPr>
-          <w:color w:val="FF0000"/>
-        </w:rPr>
-        <w:t xml:space="preserve"> La banque n’autorise pas le retrait </w:t>
+        <w:t xml:space="preserve">- Scénario 2 :  La banque n’autorise pas le retrait </w:t>
       </w:r>
       <w:r>
         <w:rPr>
@@ -2166,45 +2057,7 @@
           <w:color w:val="FF0000"/>
         </w:rPr>
         <w:tab/>
-        <w:t xml:space="preserve">- Scénario </w:t>
-      </w:r>
-      <w:r>
-        <w:rPr>
-          <w:color w:val="FF0000"/>
-        </w:rPr>
-        <w:t>3</w:t>
-      </w:r>
-      <w:r>
-        <w:rPr>
-          <w:color w:val="FF0000"/>
-        </w:rPr>
-        <w:t> :</w:t>
-      </w:r>
-      <w:r>
-        <w:rPr>
-          <w:color w:val="FF0000"/>
-        </w:rPr>
-        <w:t xml:space="preserve"> </w:t>
-      </w:r>
-      <w:r>
-        <w:rPr>
-          <w:color w:val="FF0000"/>
-        </w:rPr>
-        <w:t xml:space="preserve">Le </w:t>
-      </w:r>
-      <w:proofErr w:type="spellStart"/>
-      <w:r>
-        <w:rPr>
-          <w:color w:val="FF0000"/>
-        </w:rPr>
-        <w:t>gab</w:t>
-      </w:r>
-      <w:proofErr w:type="spellEnd"/>
-      <w:r>
-        <w:rPr>
-          <w:color w:val="FF0000"/>
-        </w:rPr>
-        <w:t xml:space="preserve"> ne peut pas fournir le montant (message d’erreur générique)</w:t>
+        <w:t>- Scénario 3 : Le gab ne peut pas fournir le montant (message d’erreur générique)</w:t>
       </w:r>
       <w:r>
         <w:rPr>
@@ -2271,30 +2124,7 @@
           <w:color w:val="FF0000"/>
         </w:rPr>
         <w:tab/>
-      </w:r>
-      <w:r>
-        <w:rPr>
-          <w:color w:val="FF0000"/>
-        </w:rPr>
-        <w:t>Scénario 1.1</w:t>
-      </w:r>
-      <w:r>
-        <w:rPr>
-          <w:color w:val="FF0000"/>
-        </w:rPr>
-        <w:t>.1</w:t>
-      </w:r>
-      <w:r>
-        <w:rPr>
-          <w:color w:val="FF0000"/>
-        </w:rPr>
-        <w:t> :</w:t>
-      </w:r>
-      <w:r>
-        <w:rPr>
-          <w:color w:val="FF0000"/>
-        </w:rPr>
-        <w:t xml:space="preserve"> Il récupère la carte</w:t>
+        <w:t>Scénario 1.1.1 : Il récupère la carte</w:t>
       </w:r>
       <w:r>
         <w:rPr>
@@ -2307,30 +2137,7 @@
           <w:color w:val="FF0000"/>
         </w:rPr>
         <w:tab/>
-      </w:r>
-      <w:r>
-        <w:rPr>
-          <w:color w:val="FF0000"/>
-        </w:rPr>
-        <w:t>Scénario 1.1.</w:t>
-      </w:r>
-      <w:r>
-        <w:rPr>
-          <w:color w:val="FF0000"/>
-        </w:rPr>
-        <w:t>2</w:t>
-      </w:r>
-      <w:r>
-        <w:rPr>
-          <w:color w:val="FF0000"/>
-        </w:rPr>
-        <w:t xml:space="preserve"> : Il </w:t>
-      </w:r>
-      <w:r>
-        <w:rPr>
-          <w:color w:val="FF0000"/>
-        </w:rPr>
-        <w:t>oublie la carte, au bout de 5 seconde la carte est avalée</w:t>
+        <w:t>Scénario 1.1.2 : Il oublie la carte, au bout de 5 seconde la carte est avalée</w:t>
       </w:r>
       <w:r>
         <w:rPr>
@@ -2376,13 +2183,7 @@
           <w:color w:val="FF0000"/>
         </w:rPr>
         <w:tab/>
-        <w:t xml:space="preserve">Scénario 1.1.1 : Il récupère </w:t>
-      </w:r>
-      <w:r>
-        <w:rPr>
-          <w:color w:val="FF0000"/>
-        </w:rPr>
-        <w:t>les billets</w:t>
+        <w:t>Scénario 1.1.1 : Il récupère les billets</w:t>
       </w:r>
       <w:r>
         <w:rPr>
@@ -2395,25 +2196,13 @@
           <w:color w:val="FF0000"/>
         </w:rPr>
         <w:tab/>
-        <w:t>Scénario 1.1.2</w:t>
-      </w:r>
-      <w:r>
-        <w:rPr>
-          <w:color w:val="FF0000"/>
-        </w:rPr>
-        <w:t> : il oublie les billets, ils sont ravalés</w:t>
-      </w:r>
-      <w:r>
-        <w:rPr>
-          <w:color w:val="FF0000"/>
-        </w:rPr>
-        <w:t xml:space="preserve">. </w:t>
-      </w:r>
-      <w:r>
-        <w:rPr>
-          <w:color w:val="FF0000"/>
-        </w:rPr>
-        <w:t>(retour à l’écran principale).</w:t>
+        <w:t>Scénario 1.1.2 : il oublie les billets, ils sont ravalés</w:t>
+      </w:r>
+      <w:r>
+        <w:rPr>
+          <w:color w:val="FF0000"/>
+        </w:rPr>
+        <w:t>. (retour à l’écran principale).</w:t>
       </w:r>
     </w:p>
     <w:p>
@@ -2534,6 +2323,8 @@
       <w:r>
         <w:br/>
       </w:r>
+    </w:p>
+    <w:p>
       <w:r>
         <w:br/>
       </w:r>
@@ -2690,13 +2481,7 @@
           </w:tcPr>
           <w:p>
             <w:r>
-              <w:t>Contient</w:t>
-            </w:r>
-            <w:r>
-              <w:t xml:space="preserve"> plusieurs bouton (nombre de bouton indéfinis) Un des boutons s’appelle « retrait »</w:t>
-            </w:r>
-            <w:r>
-              <w:t xml:space="preserve"> et « annuler »</w:t>
+              <w:t>Contient plusieurs bouton (nombre de bouton indéfinis) Un des boutons s’appelle « retrait » et « annuler »</w:t>
             </w:r>
           </w:p>
           <w:p>
@@ -2807,15 +2592,7 @@
           </w:tcPr>
           <w:p>
             <w:r>
-              <w:t xml:space="preserve">S’affiche lorsque le </w:t>
-            </w:r>
-            <w:proofErr w:type="spellStart"/>
-            <w:r>
-              <w:t>gab</w:t>
-            </w:r>
-            <w:proofErr w:type="spellEnd"/>
-            <w:r>
-              <w:t xml:space="preserve"> ne peu fournir le montant</w:t>
+              <w:t>S’affiche lorsque le gab ne peu fournir le montant</w:t>
             </w:r>
             <w:r>
               <w:t>.</w:t>
@@ -2879,15 +2656,7 @@
             </w:r>
             <w:r>
               <w:br/>
-              <w:t xml:space="preserve">Un bouton annulé qui </w:t>
-            </w:r>
-            <w:proofErr w:type="spellStart"/>
-            <w:r>
-              <w:t>renvoi</w:t>
-            </w:r>
-            <w:proofErr w:type="spellEnd"/>
-            <w:r>
-              <w:t xml:space="preserve"> vers la</w:t>
+              <w:t>Un bouton annulé qui renvoi vers la</w:t>
             </w:r>
             <w:r>
               <w:t xml:space="preserve"> fenêtre montant.</w:t>
@@ -2896,23 +2665,7 @@
               <w:br/>
             </w:r>
             <w:r>
-              <w:t xml:space="preserve">Si les montants ne sont pas </w:t>
-            </w:r>
-            <w:proofErr w:type="spellStart"/>
-            <w:r>
-              <w:t>fournissable</w:t>
-            </w:r>
-            <w:proofErr w:type="spellEnd"/>
-            <w:r>
-              <w:t xml:space="preserve"> par le </w:t>
-            </w:r>
-            <w:proofErr w:type="spellStart"/>
-            <w:r>
-              <w:t>gab</w:t>
-            </w:r>
-            <w:proofErr w:type="spellEnd"/>
-            <w:r>
-              <w:t>, on affiche la fenêtre avec le message d’erreur.</w:t>
+              <w:t>Si les montants ne sont pas fournissable par le gab, on affiche la fenêtre avec le message d’erreur.</w:t>
             </w:r>
             <w:r>
               <w:br/>
@@ -2969,15 +2722,7 @@
               <w:t>5</w:t>
             </w:r>
             <w:r>
-              <w:t xml:space="preserve">s </w:t>
-            </w:r>
-            <w:proofErr w:type="spellStart"/>
-            <w:r>
-              <w:t>envoi</w:t>
-            </w:r>
-            <w:proofErr w:type="spellEnd"/>
-            <w:r>
-              <w:t xml:space="preserve"> un message d’erreur</w:t>
+              <w:t>s envoi un message d’erreur</w:t>
             </w:r>
           </w:p>
         </w:tc>
@@ -3015,19 +2760,7 @@
           </w:tcPr>
           <w:p>
             <w:r>
-              <w:t>Affiche un message « veuillez retirer vo</w:t>
-            </w:r>
-            <w:r>
-              <w:t>s</w:t>
-            </w:r>
-            <w:r>
-              <w:t xml:space="preserve"> </w:t>
-            </w:r>
-            <w:r>
-              <w:t>billets</w:t>
-            </w:r>
-            <w:r>
-              <w:t> ».</w:t>
+              <w:t>Affiche un message « veuillez retirer vos billets ».</w:t>
             </w:r>
             <w:r>
               <w:br/>
@@ -3037,15 +2770,7 @@
               <w:t>5</w:t>
             </w:r>
             <w:r>
-              <w:t xml:space="preserve">s </w:t>
-            </w:r>
-            <w:proofErr w:type="spellStart"/>
-            <w:r>
-              <w:t>envoi</w:t>
-            </w:r>
-            <w:proofErr w:type="spellEnd"/>
-            <w:r>
-              <w:t xml:space="preserve"> un message d’erreur</w:t>
+              <w:t>s envoi un message d’erreur</w:t>
             </w:r>
           </w:p>
         </w:tc>
@@ -3123,6 +2848,1599 @@
           <w:p>
             <w:r>
               <w:t>Devise euros</w:t>
+            </w:r>
+          </w:p>
+        </w:tc>
+      </w:tr>
+    </w:tbl>
+    <w:p/>
+    <w:p/>
+    <w:p>
+      <w:r>
+        <w:br w:type="page"/>
+      </w:r>
+    </w:p>
+    <w:tbl>
+      <w:tblPr>
+        <w:tblStyle w:val="Grilledutableau"/>
+        <w:tblpPr w:leftFromText="141" w:rightFromText="141" w:vertAnchor="text" w:horzAnchor="margin" w:tblpY="158"/>
+        <w:tblW w:w="13036" w:type="dxa"/>
+        <w:tblLook w:val="04A0" w:firstRow="1" w:lastRow="0" w:firstColumn="1" w:lastColumn="0" w:noHBand="0" w:noVBand="1"/>
+      </w:tblPr>
+      <w:tblGrid>
+        <w:gridCol w:w="328"/>
+        <w:gridCol w:w="2928"/>
+        <w:gridCol w:w="850"/>
+        <w:gridCol w:w="1276"/>
+        <w:gridCol w:w="7654"/>
+      </w:tblGrid>
+      <w:tr>
+        <w:trPr>
+          <w:trHeight w:val="841"/>
+        </w:trPr>
+        <w:tc>
+          <w:tcPr>
+            <w:tcW w:w="328" w:type="dxa"/>
+          </w:tcPr>
+          <w:p/>
+        </w:tc>
+        <w:tc>
+          <w:tcPr>
+            <w:tcW w:w="2928" w:type="dxa"/>
+          </w:tcPr>
+          <w:p>
+            <w:pPr>
+              <w:jc w:val="center"/>
+              <w:rPr>
+                <w:b/>
+                <w:bCs/>
+              </w:rPr>
+            </w:pPr>
+            <w:r>
+              <w:rPr>
+                <w:b/>
+                <w:bCs/>
+              </w:rPr>
+              <w:t>Explication</w:t>
+            </w:r>
+          </w:p>
+        </w:tc>
+        <w:tc>
+          <w:tcPr>
+            <w:tcW w:w="850" w:type="dxa"/>
+          </w:tcPr>
+          <w:p>
+            <w:pPr>
+              <w:jc w:val="center"/>
+              <w:rPr>
+                <w:b/>
+                <w:bCs/>
+              </w:rPr>
+            </w:pPr>
+            <w:r>
+              <w:rPr>
+                <w:b/>
+                <w:bCs/>
+              </w:rPr>
+              <w:t>Temp estimé</w:t>
+            </w:r>
+          </w:p>
+          <w:p>
+            <w:pPr>
+              <w:jc w:val="center"/>
+              <w:rPr>
+                <w:b/>
+                <w:bCs/>
+              </w:rPr>
+            </w:pPr>
+          </w:p>
+        </w:tc>
+        <w:tc>
+          <w:tcPr>
+            <w:tcW w:w="1276" w:type="dxa"/>
+          </w:tcPr>
+          <w:p>
+            <w:pPr>
+              <w:jc w:val="center"/>
+              <w:rPr>
+                <w:b/>
+                <w:bCs/>
+              </w:rPr>
+            </w:pPr>
+            <w:r>
+              <w:rPr>
+                <w:b/>
+                <w:bCs/>
+              </w:rPr>
+              <w:t>Importance</w:t>
+            </w:r>
+          </w:p>
+        </w:tc>
+        <w:tc>
+          <w:tcPr>
+            <w:tcW w:w="7654" w:type="dxa"/>
+          </w:tcPr>
+          <w:p>
+            <w:pPr>
+              <w:rPr>
+                <w:b/>
+                <w:bCs/>
+              </w:rPr>
+            </w:pPr>
+            <w:r>
+              <w:rPr>
+                <w:b/>
+                <w:bCs/>
+              </w:rPr>
+              <w:t>Test d’acceptance</w:t>
+            </w:r>
+          </w:p>
+        </w:tc>
+      </w:tr>
+      <w:tr>
+        <w:trPr>
+          <w:trHeight w:val="841"/>
+        </w:trPr>
+        <w:tc>
+          <w:tcPr>
+            <w:tcW w:w="328" w:type="dxa"/>
+          </w:tcPr>
+          <w:p/>
+        </w:tc>
+        <w:tc>
+          <w:tcPr>
+            <w:tcW w:w="2928" w:type="dxa"/>
+          </w:tcPr>
+          <w:p>
+            <w:r>
+              <w:rPr>
+                <w:b/>
+                <w:bCs/>
+              </w:rPr>
+              <w:t>En tant que</w:t>
+            </w:r>
+            <w:r>
+              <w:t xml:space="preserve"> société picsou,</w:t>
+            </w:r>
+            <w:r>
+              <w:br/>
+            </w:r>
+            <w:r>
+              <w:rPr>
+                <w:b/>
+                <w:bCs/>
+              </w:rPr>
+              <w:t>Je veux</w:t>
+            </w:r>
+            <w:r>
+              <w:t xml:space="preserve"> que le client de ma banque ou d’une autre banque puisse accéder à une maquette pour retirer de l’argent</w:t>
+            </w:r>
+            <w:r>
+              <w:br/>
+            </w:r>
+            <w:r>
+              <w:rPr>
+                <w:b/>
+                <w:bCs/>
+              </w:rPr>
+              <w:t>Afin</w:t>
+            </w:r>
+            <w:r>
+              <w:t xml:space="preserve"> d’obtenir de l’argent</w:t>
+            </w:r>
+            <w:r>
+              <w:t>.</w:t>
+            </w:r>
+          </w:p>
+          <w:p>
+            <w:pPr>
+              <w:jc w:val="center"/>
+              <w:rPr>
+                <w:b/>
+                <w:bCs/>
+              </w:rPr>
+            </w:pPr>
+          </w:p>
+        </w:tc>
+        <w:tc>
+          <w:tcPr>
+            <w:tcW w:w="850" w:type="dxa"/>
+          </w:tcPr>
+          <w:p>
+            <w:pPr>
+              <w:jc w:val="center"/>
+              <w:rPr>
+                <w:b/>
+                <w:bCs/>
+              </w:rPr>
+            </w:pPr>
+            <w:r>
+              <w:rPr>
+                <w:b/>
+                <w:bCs/>
+              </w:rPr>
+              <w:t>882</w:t>
+            </w:r>
+            <w:r>
+              <w:rPr>
+                <w:b/>
+                <w:bCs/>
+              </w:rPr>
+              <w:t>mh</w:t>
+            </w:r>
+          </w:p>
+        </w:tc>
+        <w:tc>
+          <w:tcPr>
+            <w:tcW w:w="1276" w:type="dxa"/>
+          </w:tcPr>
+          <w:p>
+            <w:pPr>
+              <w:jc w:val="center"/>
+              <w:rPr>
+                <w:b/>
+                <w:bCs/>
+              </w:rPr>
+            </w:pPr>
+            <w:r>
+              <w:rPr>
+                <w:b/>
+                <w:bCs/>
+              </w:rPr>
+              <w:t>80</w:t>
+            </w:r>
+          </w:p>
+        </w:tc>
+        <w:tc>
+          <w:tcPr>
+            <w:tcW w:w="7654" w:type="dxa"/>
+          </w:tcPr>
+          <w:p>
+            <w:r>
+              <w:t>Etant</w:t>
+            </w:r>
+            <w:r>
+              <w:rPr>
+                <w:b/>
+                <w:bCs/>
+              </w:rPr>
+              <w:t xml:space="preserve"> </w:t>
+            </w:r>
+            <w:r>
+              <w:t xml:space="preserve">donné que le client de la banque </w:t>
+            </w:r>
+            <w:r>
+              <w:t>rentre un code pin valide,</w:t>
+            </w:r>
+          </w:p>
+          <w:p>
+            <w:r>
+              <w:t>Lorsqu’il valide son code,</w:t>
+            </w:r>
+          </w:p>
+          <w:p>
+            <w:r>
+              <w:t>Alors il accède à une interface de gestion de compte</w:t>
+            </w:r>
+          </w:p>
+          <w:p>
+            <w:pPr>
+              <w:rPr>
+                <w:b/>
+                <w:bCs/>
+              </w:rPr>
+            </w:pPr>
+          </w:p>
+        </w:tc>
+      </w:tr>
+      <w:tr>
+        <w:trPr>
+          <w:trHeight w:val="841"/>
+        </w:trPr>
+        <w:tc>
+          <w:tcPr>
+            <w:tcW w:w="328" w:type="dxa"/>
+          </w:tcPr>
+          <w:p/>
+        </w:tc>
+        <w:tc>
+          <w:tcPr>
+            <w:tcW w:w="2928" w:type="dxa"/>
+          </w:tcPr>
+          <w:p>
+            <w:pPr>
+              <w:jc w:val="center"/>
+              <w:rPr>
+                <w:b/>
+                <w:bCs/>
+              </w:rPr>
+            </w:pPr>
+          </w:p>
+        </w:tc>
+        <w:tc>
+          <w:tcPr>
+            <w:tcW w:w="850" w:type="dxa"/>
+          </w:tcPr>
+          <w:p>
+            <w:pPr>
+              <w:jc w:val="center"/>
+              <w:rPr>
+                <w:b/>
+                <w:bCs/>
+              </w:rPr>
+            </w:pPr>
+          </w:p>
+        </w:tc>
+        <w:tc>
+          <w:tcPr>
+            <w:tcW w:w="1276" w:type="dxa"/>
+          </w:tcPr>
+          <w:p>
+            <w:pPr>
+              <w:jc w:val="center"/>
+              <w:rPr>
+                <w:b/>
+                <w:bCs/>
+              </w:rPr>
+            </w:pPr>
+          </w:p>
+        </w:tc>
+        <w:tc>
+          <w:tcPr>
+            <w:tcW w:w="7654" w:type="dxa"/>
+          </w:tcPr>
+          <w:p>
+            <w:r>
+              <w:t>Etant</w:t>
+            </w:r>
+            <w:r>
+              <w:rPr>
+                <w:b/>
+                <w:bCs/>
+              </w:rPr>
+              <w:t xml:space="preserve"> </w:t>
+            </w:r>
+            <w:r>
+              <w:t>donné qu</w:t>
+            </w:r>
+            <w:r>
+              <w:t>’un utilisateur d’une autre banque</w:t>
+            </w:r>
+            <w:r>
+              <w:t xml:space="preserve"> </w:t>
+            </w:r>
+            <w:r>
+              <w:t>rentre un code pin valide,</w:t>
+            </w:r>
+          </w:p>
+          <w:p>
+            <w:r>
+              <w:t>Lorsqu’il valide son code,</w:t>
+            </w:r>
+          </w:p>
+          <w:p>
+            <w:r>
+              <w:t xml:space="preserve">Alors il accède à une interface de </w:t>
+            </w:r>
+            <w:r>
+              <w:t>retrait</w:t>
+            </w:r>
+          </w:p>
+          <w:p>
+            <w:pPr>
+              <w:rPr>
+                <w:b/>
+                <w:bCs/>
+              </w:rPr>
+            </w:pPr>
+          </w:p>
+        </w:tc>
+      </w:tr>
+      <w:tr>
+        <w:trPr>
+          <w:trHeight w:val="841"/>
+        </w:trPr>
+        <w:tc>
+          <w:tcPr>
+            <w:tcW w:w="328" w:type="dxa"/>
+          </w:tcPr>
+          <w:p/>
+        </w:tc>
+        <w:tc>
+          <w:tcPr>
+            <w:tcW w:w="2928" w:type="dxa"/>
+          </w:tcPr>
+          <w:p>
+            <w:pPr>
+              <w:jc w:val="center"/>
+              <w:rPr>
+                <w:b/>
+                <w:bCs/>
+              </w:rPr>
+            </w:pPr>
+          </w:p>
+        </w:tc>
+        <w:tc>
+          <w:tcPr>
+            <w:tcW w:w="850" w:type="dxa"/>
+          </w:tcPr>
+          <w:p>
+            <w:pPr>
+              <w:jc w:val="center"/>
+              <w:rPr>
+                <w:b/>
+                <w:bCs/>
+              </w:rPr>
+            </w:pPr>
+          </w:p>
+        </w:tc>
+        <w:tc>
+          <w:tcPr>
+            <w:tcW w:w="1276" w:type="dxa"/>
+          </w:tcPr>
+          <w:p>
+            <w:pPr>
+              <w:jc w:val="center"/>
+              <w:rPr>
+                <w:b/>
+                <w:bCs/>
+              </w:rPr>
+            </w:pPr>
+          </w:p>
+        </w:tc>
+        <w:tc>
+          <w:tcPr>
+            <w:tcW w:w="7654" w:type="dxa"/>
+          </w:tcPr>
+          <w:p>
+            <w:r>
+              <w:t>Etant donné</w:t>
+            </w:r>
+            <w:r>
+              <w:t xml:space="preserve"> que</w:t>
+            </w:r>
+            <w:r>
+              <w:t xml:space="preserve"> le client de la banque est sur l’interface de </w:t>
+            </w:r>
+            <w:r>
+              <w:t>gestion de compte,</w:t>
+            </w:r>
+          </w:p>
+          <w:p>
+            <w:r>
+              <w:t>Lorsqu’il appuie sur le bouton retrait,</w:t>
+            </w:r>
+            <w:r>
+              <w:br/>
+              <w:t>Alors il accède à une interface de retrait</w:t>
+            </w:r>
+          </w:p>
+        </w:tc>
+      </w:tr>
+      <w:tr>
+        <w:trPr>
+          <w:trHeight w:val="841"/>
+        </w:trPr>
+        <w:tc>
+          <w:tcPr>
+            <w:tcW w:w="328" w:type="dxa"/>
+          </w:tcPr>
+          <w:p/>
+        </w:tc>
+        <w:tc>
+          <w:tcPr>
+            <w:tcW w:w="2928" w:type="dxa"/>
+          </w:tcPr>
+          <w:p>
+            <w:pPr>
+              <w:jc w:val="center"/>
+              <w:rPr>
+                <w:b/>
+                <w:bCs/>
+              </w:rPr>
+            </w:pPr>
+          </w:p>
+        </w:tc>
+        <w:tc>
+          <w:tcPr>
+            <w:tcW w:w="850" w:type="dxa"/>
+          </w:tcPr>
+          <w:p>
+            <w:pPr>
+              <w:jc w:val="center"/>
+              <w:rPr>
+                <w:b/>
+                <w:bCs/>
+              </w:rPr>
+            </w:pPr>
+          </w:p>
+        </w:tc>
+        <w:tc>
+          <w:tcPr>
+            <w:tcW w:w="1276" w:type="dxa"/>
+          </w:tcPr>
+          <w:p>
+            <w:pPr>
+              <w:jc w:val="center"/>
+              <w:rPr>
+                <w:b/>
+                <w:bCs/>
+              </w:rPr>
+            </w:pPr>
+          </w:p>
+        </w:tc>
+        <w:tc>
+          <w:tcPr>
+            <w:tcW w:w="7654" w:type="dxa"/>
+          </w:tcPr>
+          <w:p>
+            <w:r>
+              <w:t>Etant donné</w:t>
+            </w:r>
+            <w:r>
+              <w:t xml:space="preserve"> </w:t>
+            </w:r>
+            <w:r>
+              <w:t>que le client de la banque est sur l’interface de retrait</w:t>
+            </w:r>
+          </w:p>
+          <w:p>
+            <w:r>
+              <w:t xml:space="preserve">Lorsqu’il </w:t>
+            </w:r>
+            <w:r>
+              <w:t>appuie sur le bouton de retour</w:t>
+            </w:r>
+            <w:r>
+              <w:br/>
+              <w:t>Alors</w:t>
+            </w:r>
+            <w:r>
+              <w:t xml:space="preserve"> il accède à l’interface de gestion du compte</w:t>
+            </w:r>
+          </w:p>
+        </w:tc>
+      </w:tr>
+      <w:tr>
+        <w:trPr>
+          <w:trHeight w:val="841"/>
+        </w:trPr>
+        <w:tc>
+          <w:tcPr>
+            <w:tcW w:w="328" w:type="dxa"/>
+          </w:tcPr>
+          <w:p/>
+        </w:tc>
+        <w:tc>
+          <w:tcPr>
+            <w:tcW w:w="2928" w:type="dxa"/>
+          </w:tcPr>
+          <w:p>
+            <w:pPr>
+              <w:jc w:val="center"/>
+              <w:rPr>
+                <w:b/>
+                <w:bCs/>
+              </w:rPr>
+            </w:pPr>
+          </w:p>
+        </w:tc>
+        <w:tc>
+          <w:tcPr>
+            <w:tcW w:w="850" w:type="dxa"/>
+          </w:tcPr>
+          <w:p>
+            <w:pPr>
+              <w:jc w:val="center"/>
+              <w:rPr>
+                <w:b/>
+                <w:bCs/>
+              </w:rPr>
+            </w:pPr>
+          </w:p>
+        </w:tc>
+        <w:tc>
+          <w:tcPr>
+            <w:tcW w:w="1276" w:type="dxa"/>
+          </w:tcPr>
+          <w:p>
+            <w:pPr>
+              <w:jc w:val="center"/>
+              <w:rPr>
+                <w:b/>
+                <w:bCs/>
+              </w:rPr>
+            </w:pPr>
+          </w:p>
+        </w:tc>
+        <w:tc>
+          <w:tcPr>
+            <w:tcW w:w="7654" w:type="dxa"/>
+          </w:tcPr>
+          <w:p>
+            <w:r>
+              <w:t>Etant donné</w:t>
+            </w:r>
+            <w:r>
+              <w:t xml:space="preserve"> </w:t>
+            </w:r>
+            <w:r>
+              <w:t>qu’un utilisateur d’une autre banque est sur l’interface de retrait</w:t>
+            </w:r>
+          </w:p>
+          <w:p>
+            <w:r>
+              <w:t xml:space="preserve">Lorsqu’il </w:t>
+            </w:r>
+            <w:r>
+              <w:t>appuie sur le bouton de retour</w:t>
+            </w:r>
+            <w:r>
+              <w:br/>
+              <w:t>Alors</w:t>
+            </w:r>
+            <w:r>
+              <w:t xml:space="preserve"> il revient au menu accueil et sa carte lui est rendu</w:t>
+            </w:r>
+          </w:p>
+        </w:tc>
+      </w:tr>
+      <w:tr>
+        <w:trPr>
+          <w:trHeight w:val="841"/>
+        </w:trPr>
+        <w:tc>
+          <w:tcPr>
+            <w:tcW w:w="328" w:type="dxa"/>
+          </w:tcPr>
+          <w:p/>
+        </w:tc>
+        <w:tc>
+          <w:tcPr>
+            <w:tcW w:w="2928" w:type="dxa"/>
+          </w:tcPr>
+          <w:p>
+            <w:pPr>
+              <w:jc w:val="center"/>
+              <w:rPr>
+                <w:b/>
+                <w:bCs/>
+              </w:rPr>
+            </w:pPr>
+          </w:p>
+        </w:tc>
+        <w:tc>
+          <w:tcPr>
+            <w:tcW w:w="850" w:type="dxa"/>
+          </w:tcPr>
+          <w:p>
+            <w:pPr>
+              <w:jc w:val="center"/>
+              <w:rPr>
+                <w:b/>
+                <w:bCs/>
+              </w:rPr>
+            </w:pPr>
+          </w:p>
+        </w:tc>
+        <w:tc>
+          <w:tcPr>
+            <w:tcW w:w="1276" w:type="dxa"/>
+          </w:tcPr>
+          <w:p>
+            <w:pPr>
+              <w:jc w:val="center"/>
+              <w:rPr>
+                <w:b/>
+                <w:bCs/>
+              </w:rPr>
+            </w:pPr>
+          </w:p>
+        </w:tc>
+        <w:tc>
+          <w:tcPr>
+            <w:tcW w:w="7654" w:type="dxa"/>
+          </w:tcPr>
+          <w:p>
+            <w:r>
+              <w:t>Etant donné</w:t>
+            </w:r>
+            <w:r>
+              <w:t xml:space="preserve"> </w:t>
+            </w:r>
+            <w:r>
+              <w:t xml:space="preserve">que le client est sur l’interface de retrait </w:t>
+            </w:r>
+          </w:p>
+          <w:p>
+            <w:r>
+              <w:t xml:space="preserve">Et que le montant est </w:t>
+            </w:r>
+            <w:r>
+              <w:t>correct</w:t>
+            </w:r>
+            <w:r>
+              <w:t xml:space="preserve"> et que le GAB possède le montant</w:t>
+            </w:r>
+          </w:p>
+          <w:p>
+            <w:r>
+              <w:t xml:space="preserve">Lorsqu’il </w:t>
+            </w:r>
+            <w:r>
+              <w:t xml:space="preserve">appui sur le bouton de retrait </w:t>
+            </w:r>
+            <w:r>
+              <w:br/>
+              <w:t>Alors</w:t>
+            </w:r>
+            <w:r>
+              <w:t xml:space="preserve"> il accède à une interface lui demandant de retirer sa carte</w:t>
+            </w:r>
+          </w:p>
+        </w:tc>
+      </w:tr>
+      <w:tr>
+        <w:trPr>
+          <w:trHeight w:val="841"/>
+        </w:trPr>
+        <w:tc>
+          <w:tcPr>
+            <w:tcW w:w="328" w:type="dxa"/>
+          </w:tcPr>
+          <w:p/>
+        </w:tc>
+        <w:tc>
+          <w:tcPr>
+            <w:tcW w:w="2928" w:type="dxa"/>
+          </w:tcPr>
+          <w:p>
+            <w:pPr>
+              <w:jc w:val="center"/>
+              <w:rPr>
+                <w:b/>
+                <w:bCs/>
+              </w:rPr>
+            </w:pPr>
+          </w:p>
+        </w:tc>
+        <w:tc>
+          <w:tcPr>
+            <w:tcW w:w="850" w:type="dxa"/>
+          </w:tcPr>
+          <w:p>
+            <w:pPr>
+              <w:jc w:val="center"/>
+              <w:rPr>
+                <w:b/>
+                <w:bCs/>
+              </w:rPr>
+            </w:pPr>
+          </w:p>
+        </w:tc>
+        <w:tc>
+          <w:tcPr>
+            <w:tcW w:w="1276" w:type="dxa"/>
+          </w:tcPr>
+          <w:p>
+            <w:pPr>
+              <w:jc w:val="center"/>
+              <w:rPr>
+                <w:b/>
+                <w:bCs/>
+              </w:rPr>
+            </w:pPr>
+          </w:p>
+        </w:tc>
+        <w:tc>
+          <w:tcPr>
+            <w:tcW w:w="7654" w:type="dxa"/>
+          </w:tcPr>
+          <w:p>
+            <w:r>
+              <w:t>Etant donné</w:t>
+            </w:r>
+            <w:r>
+              <w:t xml:space="preserve"> que</w:t>
+            </w:r>
+            <w:r>
+              <w:t xml:space="preserve"> </w:t>
+            </w:r>
+            <w:r>
+              <w:t>le client est sur l’interface de retrait</w:t>
+            </w:r>
+          </w:p>
+          <w:p>
+            <w:r>
+              <w:t>Et qu</w:t>
+            </w:r>
+            <w:r>
+              <w:t>’il ne possède pas l’argent</w:t>
+            </w:r>
+            <w:r>
+              <w:br/>
+              <w:t>Lorsqu’il appuie sur le bouton de retrait</w:t>
+            </w:r>
+            <w:r>
+              <w:br/>
+            </w:r>
+            <w:r>
+              <w:lastRenderedPageBreak/>
+              <w:t>Alors</w:t>
+            </w:r>
+            <w:r>
+              <w:t xml:space="preserve"> le GAB le renvoi vers une interface montant incorrecte puis est invité à revenir au menu retrait</w:t>
+            </w:r>
+          </w:p>
+        </w:tc>
+      </w:tr>
+      <w:tr>
+        <w:trPr>
+          <w:trHeight w:val="841"/>
+        </w:trPr>
+        <w:tc>
+          <w:tcPr>
+            <w:tcW w:w="328" w:type="dxa"/>
+          </w:tcPr>
+          <w:p/>
+        </w:tc>
+        <w:tc>
+          <w:tcPr>
+            <w:tcW w:w="2928" w:type="dxa"/>
+          </w:tcPr>
+          <w:p>
+            <w:pPr>
+              <w:jc w:val="center"/>
+              <w:rPr>
+                <w:b/>
+                <w:bCs/>
+              </w:rPr>
+            </w:pPr>
+          </w:p>
+        </w:tc>
+        <w:tc>
+          <w:tcPr>
+            <w:tcW w:w="850" w:type="dxa"/>
+          </w:tcPr>
+          <w:p>
+            <w:pPr>
+              <w:jc w:val="center"/>
+              <w:rPr>
+                <w:b/>
+                <w:bCs/>
+              </w:rPr>
+            </w:pPr>
+          </w:p>
+        </w:tc>
+        <w:tc>
+          <w:tcPr>
+            <w:tcW w:w="1276" w:type="dxa"/>
+          </w:tcPr>
+          <w:p>
+            <w:pPr>
+              <w:jc w:val="center"/>
+              <w:rPr>
+                <w:b/>
+                <w:bCs/>
+              </w:rPr>
+            </w:pPr>
+          </w:p>
+        </w:tc>
+        <w:tc>
+          <w:tcPr>
+            <w:tcW w:w="7654" w:type="dxa"/>
+          </w:tcPr>
+          <w:p>
+            <w:r>
+              <w:t>Etant donné</w:t>
+            </w:r>
+            <w:r>
+              <w:t xml:space="preserve"> que</w:t>
+            </w:r>
+            <w:r>
+              <w:t xml:space="preserve"> le client est sur l’interface de retrait</w:t>
+            </w:r>
+          </w:p>
+          <w:p>
+            <w:pPr>
+              <w:rPr>
+                <w:b/>
+                <w:bCs/>
+              </w:rPr>
+            </w:pPr>
+            <w:r>
+              <w:t>Et qu</w:t>
+            </w:r>
+            <w:r>
+              <w:t xml:space="preserve">e </w:t>
+            </w:r>
+            <w:r>
+              <w:t>l</w:t>
+            </w:r>
+            <w:r>
+              <w:t>e</w:t>
+            </w:r>
+            <w:r>
+              <w:t xml:space="preserve"> </w:t>
+            </w:r>
+            <w:r>
+              <w:t xml:space="preserve">GAB </w:t>
+            </w:r>
+            <w:r>
+              <w:t>n</w:t>
+            </w:r>
+            <w:r>
+              <w:t>e</w:t>
+            </w:r>
+            <w:r>
+              <w:t xml:space="preserve"> possède pas l’argent</w:t>
+            </w:r>
+            <w:r>
+              <w:t xml:space="preserve"> demandé</w:t>
+            </w:r>
+            <w:r>
+              <w:br/>
+              <w:t>Lorsqu’il appuie sur le bouton de retrait</w:t>
+            </w:r>
+            <w:r>
+              <w:br/>
+              <w:t xml:space="preserve">Alors le GAB le renvoi vers une interface montant </w:t>
+            </w:r>
+            <w:r>
+              <w:t>trop haut</w:t>
+            </w:r>
+            <w:r>
+              <w:t xml:space="preserve"> puis est invité à revenir au menu retrait</w:t>
+            </w:r>
+          </w:p>
+        </w:tc>
+      </w:tr>
+      <w:tr>
+        <w:trPr>
+          <w:trHeight w:val="841"/>
+        </w:trPr>
+        <w:tc>
+          <w:tcPr>
+            <w:tcW w:w="328" w:type="dxa"/>
+          </w:tcPr>
+          <w:p/>
+        </w:tc>
+        <w:tc>
+          <w:tcPr>
+            <w:tcW w:w="2928" w:type="dxa"/>
+          </w:tcPr>
+          <w:p>
+            <w:pPr>
+              <w:jc w:val="center"/>
+              <w:rPr>
+                <w:b/>
+                <w:bCs/>
+              </w:rPr>
+            </w:pPr>
+          </w:p>
+        </w:tc>
+        <w:tc>
+          <w:tcPr>
+            <w:tcW w:w="850" w:type="dxa"/>
+          </w:tcPr>
+          <w:p>
+            <w:pPr>
+              <w:jc w:val="center"/>
+              <w:rPr>
+                <w:b/>
+                <w:bCs/>
+              </w:rPr>
+            </w:pPr>
+          </w:p>
+        </w:tc>
+        <w:tc>
+          <w:tcPr>
+            <w:tcW w:w="1276" w:type="dxa"/>
+          </w:tcPr>
+          <w:p>
+            <w:pPr>
+              <w:jc w:val="center"/>
+              <w:rPr>
+                <w:b/>
+                <w:bCs/>
+              </w:rPr>
+            </w:pPr>
+          </w:p>
+        </w:tc>
+        <w:tc>
+          <w:tcPr>
+            <w:tcW w:w="7654" w:type="dxa"/>
+          </w:tcPr>
+          <w:p>
+            <w:r>
+              <w:t>Etant donné</w:t>
+            </w:r>
+            <w:r>
+              <w:t xml:space="preserve"> que</w:t>
+            </w:r>
+            <w:r>
+              <w:t xml:space="preserve"> le client est sur l’interface de retrait</w:t>
+            </w:r>
+            <w:r>
+              <w:br/>
+              <w:t xml:space="preserve">Lorsqu’il </w:t>
+            </w:r>
+            <w:r>
+              <w:t>appuie sur le bouton autre montant</w:t>
+            </w:r>
+            <w:r>
+              <w:br/>
+              <w:t xml:space="preserve">Alors </w:t>
+            </w:r>
+            <w:r>
+              <w:t>il accède à une interface de retrait personnalisé</w:t>
+            </w:r>
+          </w:p>
+        </w:tc>
+      </w:tr>
+      <w:tr>
+        <w:trPr>
+          <w:trHeight w:val="841"/>
+        </w:trPr>
+        <w:tc>
+          <w:tcPr>
+            <w:tcW w:w="328" w:type="dxa"/>
+          </w:tcPr>
+          <w:p/>
+        </w:tc>
+        <w:tc>
+          <w:tcPr>
+            <w:tcW w:w="2928" w:type="dxa"/>
+          </w:tcPr>
+          <w:p>
+            <w:pPr>
+              <w:jc w:val="center"/>
+              <w:rPr>
+                <w:b/>
+                <w:bCs/>
+              </w:rPr>
+            </w:pPr>
+          </w:p>
+        </w:tc>
+        <w:tc>
+          <w:tcPr>
+            <w:tcW w:w="850" w:type="dxa"/>
+          </w:tcPr>
+          <w:p>
+            <w:pPr>
+              <w:jc w:val="center"/>
+              <w:rPr>
+                <w:b/>
+                <w:bCs/>
+              </w:rPr>
+            </w:pPr>
+          </w:p>
+        </w:tc>
+        <w:tc>
+          <w:tcPr>
+            <w:tcW w:w="1276" w:type="dxa"/>
+          </w:tcPr>
+          <w:p>
+            <w:pPr>
+              <w:jc w:val="center"/>
+              <w:rPr>
+                <w:b/>
+                <w:bCs/>
+              </w:rPr>
+            </w:pPr>
+          </w:p>
+        </w:tc>
+        <w:tc>
+          <w:tcPr>
+            <w:tcW w:w="7654" w:type="dxa"/>
+          </w:tcPr>
+          <w:p>
+            <w:r>
+              <w:t>Etant donné</w:t>
+            </w:r>
+            <w:r>
+              <w:t xml:space="preserve"> que</w:t>
+            </w:r>
+            <w:r>
+              <w:t xml:space="preserve"> </w:t>
+            </w:r>
+            <w:r>
+              <w:t>l’utilisateur est sur l’interface de retrait personnalisé</w:t>
+            </w:r>
+            <w:r>
+              <w:br/>
+              <w:t xml:space="preserve">Lorsqu’il </w:t>
+            </w:r>
+            <w:r>
+              <w:t>clique sur annuler</w:t>
+            </w:r>
+            <w:r>
+              <w:br/>
+              <w:t xml:space="preserve">Alors </w:t>
+            </w:r>
+            <w:r>
+              <w:t>il retourne à l’interface de retrait</w:t>
+            </w:r>
+          </w:p>
+        </w:tc>
+      </w:tr>
+      <w:tr>
+        <w:trPr>
+          <w:trHeight w:val="841"/>
+        </w:trPr>
+        <w:tc>
+          <w:tcPr>
+            <w:tcW w:w="328" w:type="dxa"/>
+          </w:tcPr>
+          <w:p/>
+        </w:tc>
+        <w:tc>
+          <w:tcPr>
+            <w:tcW w:w="2928" w:type="dxa"/>
+          </w:tcPr>
+          <w:p>
+            <w:pPr>
+              <w:jc w:val="center"/>
+              <w:rPr>
+                <w:b/>
+                <w:bCs/>
+              </w:rPr>
+            </w:pPr>
+          </w:p>
+        </w:tc>
+        <w:tc>
+          <w:tcPr>
+            <w:tcW w:w="850" w:type="dxa"/>
+          </w:tcPr>
+          <w:p>
+            <w:pPr>
+              <w:jc w:val="center"/>
+              <w:rPr>
+                <w:b/>
+                <w:bCs/>
+              </w:rPr>
+            </w:pPr>
+          </w:p>
+        </w:tc>
+        <w:tc>
+          <w:tcPr>
+            <w:tcW w:w="1276" w:type="dxa"/>
+          </w:tcPr>
+          <w:p>
+            <w:pPr>
+              <w:jc w:val="center"/>
+              <w:rPr>
+                <w:b/>
+                <w:bCs/>
+              </w:rPr>
+            </w:pPr>
+          </w:p>
+        </w:tc>
+        <w:tc>
+          <w:tcPr>
+            <w:tcW w:w="7654" w:type="dxa"/>
+          </w:tcPr>
+          <w:p>
+            <w:r>
+              <w:t>Etant donné</w:t>
+            </w:r>
+            <w:r>
+              <w:t xml:space="preserve"> </w:t>
+            </w:r>
+            <w:r>
+              <w:t xml:space="preserve">que l’utilisateur a </w:t>
+            </w:r>
+            <w:r>
+              <w:t>effectué</w:t>
+            </w:r>
+            <w:r>
+              <w:t xml:space="preserve"> un retrait avec succès</w:t>
+            </w:r>
+          </w:p>
+          <w:p>
+            <w:pPr>
+              <w:rPr>
+                <w:b/>
+                <w:bCs/>
+              </w:rPr>
+            </w:pPr>
+            <w:r>
+              <w:t>Et qu’il est sur l’interface de retrait de carte</w:t>
+            </w:r>
+            <w:r>
+              <w:br/>
+              <w:t xml:space="preserve">Lorsqu’il </w:t>
+            </w:r>
+            <w:r>
+              <w:t xml:space="preserve">ne retire pas sa carte </w:t>
+            </w:r>
+            <w:r>
+              <w:t>au bout de 5 secondes</w:t>
+            </w:r>
+            <w:r>
+              <w:br/>
+              <w:t>Alors</w:t>
+            </w:r>
+            <w:r>
+              <w:t xml:space="preserve"> le GAB reviens au menu d’accueil (carte avalée)</w:t>
+            </w:r>
+          </w:p>
+        </w:tc>
+      </w:tr>
+      <w:tr>
+        <w:trPr>
+          <w:trHeight w:val="841"/>
+        </w:trPr>
+        <w:tc>
+          <w:tcPr>
+            <w:tcW w:w="328" w:type="dxa"/>
+          </w:tcPr>
+          <w:p/>
+        </w:tc>
+        <w:tc>
+          <w:tcPr>
+            <w:tcW w:w="2928" w:type="dxa"/>
+          </w:tcPr>
+          <w:p>
+            <w:pPr>
+              <w:jc w:val="center"/>
+              <w:rPr>
+                <w:b/>
+                <w:bCs/>
+              </w:rPr>
+            </w:pPr>
+          </w:p>
+        </w:tc>
+        <w:tc>
+          <w:tcPr>
+            <w:tcW w:w="850" w:type="dxa"/>
+          </w:tcPr>
+          <w:p>
+            <w:pPr>
+              <w:jc w:val="center"/>
+              <w:rPr>
+                <w:b/>
+                <w:bCs/>
+              </w:rPr>
+            </w:pPr>
+          </w:p>
+        </w:tc>
+        <w:tc>
+          <w:tcPr>
+            <w:tcW w:w="1276" w:type="dxa"/>
+          </w:tcPr>
+          <w:p>
+            <w:pPr>
+              <w:jc w:val="center"/>
+              <w:rPr>
+                <w:b/>
+                <w:bCs/>
+              </w:rPr>
+            </w:pPr>
+          </w:p>
+        </w:tc>
+        <w:tc>
+          <w:tcPr>
+            <w:tcW w:w="7654" w:type="dxa"/>
+          </w:tcPr>
+          <w:p>
+            <w:r>
+              <w:t>Etant donné</w:t>
+            </w:r>
+            <w:r>
+              <w:t xml:space="preserve"> que l’utilisateur a effectué un retrait avec succès</w:t>
+            </w:r>
+          </w:p>
+          <w:p>
+            <w:pPr>
+              <w:rPr>
+                <w:b/>
+                <w:bCs/>
+              </w:rPr>
+            </w:pPr>
+            <w:r>
+              <w:t xml:space="preserve">Et qu’il est sur l’interface de retrait de </w:t>
+            </w:r>
+            <w:r>
+              <w:t>carte</w:t>
+            </w:r>
+            <w:r>
+              <w:br/>
+              <w:t>Lorsqu’il retire</w:t>
+            </w:r>
+            <w:r>
+              <w:t xml:space="preserve"> </w:t>
+            </w:r>
+            <w:r>
+              <w:t xml:space="preserve">sa carte </w:t>
+            </w:r>
+            <w:r>
+              <w:t>en moins</w:t>
+            </w:r>
+            <w:r>
+              <w:t xml:space="preserve"> de 5 secondes</w:t>
+            </w:r>
+            <w:r>
+              <w:br/>
+              <w:t xml:space="preserve">Alors </w:t>
+            </w:r>
+            <w:r>
+              <w:t>il est redirigé vers l’interface de retrait de billet</w:t>
+            </w:r>
+          </w:p>
+        </w:tc>
+      </w:tr>
+      <w:tr>
+        <w:trPr>
+          <w:trHeight w:val="841"/>
+        </w:trPr>
+        <w:tc>
+          <w:tcPr>
+            <w:tcW w:w="328" w:type="dxa"/>
+          </w:tcPr>
+          <w:p/>
+        </w:tc>
+        <w:tc>
+          <w:tcPr>
+            <w:tcW w:w="2928" w:type="dxa"/>
+          </w:tcPr>
+          <w:p>
+            <w:pPr>
+              <w:jc w:val="center"/>
+              <w:rPr>
+                <w:b/>
+                <w:bCs/>
+              </w:rPr>
+            </w:pPr>
+          </w:p>
+        </w:tc>
+        <w:tc>
+          <w:tcPr>
+            <w:tcW w:w="850" w:type="dxa"/>
+          </w:tcPr>
+          <w:p>
+            <w:pPr>
+              <w:jc w:val="center"/>
+              <w:rPr>
+                <w:b/>
+                <w:bCs/>
+              </w:rPr>
+            </w:pPr>
+          </w:p>
+        </w:tc>
+        <w:tc>
+          <w:tcPr>
+            <w:tcW w:w="1276" w:type="dxa"/>
+          </w:tcPr>
+          <w:p>
+            <w:pPr>
+              <w:jc w:val="center"/>
+              <w:rPr>
+                <w:b/>
+                <w:bCs/>
+              </w:rPr>
+            </w:pPr>
+          </w:p>
+        </w:tc>
+        <w:tc>
+          <w:tcPr>
+            <w:tcW w:w="7654" w:type="dxa"/>
+          </w:tcPr>
+          <w:p>
+            <w:r>
+              <w:t>Etant donné</w:t>
+            </w:r>
+            <w:r>
+              <w:t xml:space="preserve"> que l’utilisateur </w:t>
+            </w:r>
+            <w:r>
+              <w:t>est sur l’interface de retrait de billet</w:t>
+            </w:r>
+            <w:r>
+              <w:br/>
+              <w:t xml:space="preserve">Lorsqu’il ne retire pas </w:t>
+            </w:r>
+            <w:r>
+              <w:t>ses billets</w:t>
+            </w:r>
+            <w:r>
+              <w:t xml:space="preserve"> au bout de 5 secondes</w:t>
+            </w:r>
+            <w:r>
+              <w:br/>
+              <w:t>Alors le GAB reviens au menu d’accueil (</w:t>
+            </w:r>
+            <w:r>
+              <w:t>billets</w:t>
+            </w:r>
+            <w:r>
+              <w:t xml:space="preserve"> avalé</w:t>
+            </w:r>
+            <w:r>
+              <w:t>s</w:t>
+            </w:r>
+            <w:r>
+              <w:t>)</w:t>
+            </w:r>
+          </w:p>
+        </w:tc>
+      </w:tr>
+      <w:tr>
+        <w:trPr>
+          <w:trHeight w:val="841"/>
+        </w:trPr>
+        <w:tc>
+          <w:tcPr>
+            <w:tcW w:w="328" w:type="dxa"/>
+          </w:tcPr>
+          <w:p/>
+        </w:tc>
+        <w:tc>
+          <w:tcPr>
+            <w:tcW w:w="2928" w:type="dxa"/>
+          </w:tcPr>
+          <w:p>
+            <w:pPr>
+              <w:jc w:val="center"/>
+              <w:rPr>
+                <w:b/>
+                <w:bCs/>
+              </w:rPr>
+            </w:pPr>
+          </w:p>
+        </w:tc>
+        <w:tc>
+          <w:tcPr>
+            <w:tcW w:w="850" w:type="dxa"/>
+          </w:tcPr>
+          <w:p>
+            <w:pPr>
+              <w:jc w:val="center"/>
+              <w:rPr>
+                <w:b/>
+                <w:bCs/>
+              </w:rPr>
+            </w:pPr>
+          </w:p>
+        </w:tc>
+        <w:tc>
+          <w:tcPr>
+            <w:tcW w:w="1276" w:type="dxa"/>
+          </w:tcPr>
+          <w:p>
+            <w:pPr>
+              <w:jc w:val="center"/>
+              <w:rPr>
+                <w:b/>
+                <w:bCs/>
+              </w:rPr>
+            </w:pPr>
+          </w:p>
+        </w:tc>
+        <w:tc>
+          <w:tcPr>
+            <w:tcW w:w="7654" w:type="dxa"/>
+          </w:tcPr>
+          <w:p>
+            <w:pPr>
+              <w:rPr>
+                <w:b/>
+                <w:bCs/>
+              </w:rPr>
+            </w:pPr>
+            <w:r>
+              <w:t>Etant donné</w:t>
+            </w:r>
+            <w:r>
+              <w:t xml:space="preserve"> que l’utilisateur est sur l’interface de retrait de billet</w:t>
+            </w:r>
+            <w:r>
+              <w:br/>
+            </w:r>
+            <w:r>
+              <w:t xml:space="preserve"> </w:t>
+            </w:r>
+            <w:r>
+              <w:t>Lorsqu’il retire ses billets au bout de 5 secondes</w:t>
+            </w:r>
+            <w:r>
+              <w:br/>
+              <w:t xml:space="preserve">Alors </w:t>
+            </w:r>
+            <w:r>
+              <w:t>il est redirigé vers l’interface de remerciement</w:t>
+            </w:r>
+          </w:p>
+        </w:tc>
+      </w:tr>
+      <w:tr>
+        <w:trPr>
+          <w:trHeight w:val="841"/>
+        </w:trPr>
+        <w:tc>
+          <w:tcPr>
+            <w:tcW w:w="328" w:type="dxa"/>
+          </w:tcPr>
+          <w:p/>
+        </w:tc>
+        <w:tc>
+          <w:tcPr>
+            <w:tcW w:w="2928" w:type="dxa"/>
+          </w:tcPr>
+          <w:p>
+            <w:pPr>
+              <w:jc w:val="center"/>
+              <w:rPr>
+                <w:b/>
+                <w:bCs/>
+              </w:rPr>
+            </w:pPr>
+          </w:p>
+        </w:tc>
+        <w:tc>
+          <w:tcPr>
+            <w:tcW w:w="850" w:type="dxa"/>
+          </w:tcPr>
+          <w:p>
+            <w:pPr>
+              <w:jc w:val="center"/>
+              <w:rPr>
+                <w:b/>
+                <w:bCs/>
+              </w:rPr>
+            </w:pPr>
+          </w:p>
+        </w:tc>
+        <w:tc>
+          <w:tcPr>
+            <w:tcW w:w="1276" w:type="dxa"/>
+          </w:tcPr>
+          <w:p>
+            <w:pPr>
+              <w:jc w:val="center"/>
+              <w:rPr>
+                <w:b/>
+                <w:bCs/>
+              </w:rPr>
+            </w:pPr>
+          </w:p>
+        </w:tc>
+        <w:tc>
+          <w:tcPr>
+            <w:tcW w:w="7654" w:type="dxa"/>
+          </w:tcPr>
+          <w:p>
+            <w:pPr>
+              <w:rPr>
+                <w:b/>
+                <w:bCs/>
+              </w:rPr>
+            </w:pPr>
+            <w:r>
+              <w:t>Etant donné</w:t>
+            </w:r>
+            <w:r>
+              <w:t xml:space="preserve"> que l’utilisateur est sur l’interface de r</w:t>
+            </w:r>
+            <w:r>
+              <w:t>emerciement</w:t>
+            </w:r>
+            <w:r>
+              <w:br/>
+              <w:t xml:space="preserve"> Lorsqu’il </w:t>
+            </w:r>
+            <w:r>
+              <w:t>s’est écoulé</w:t>
+            </w:r>
+            <w:r>
+              <w:t xml:space="preserve"> 5 secondes</w:t>
+            </w:r>
+            <w:r>
+              <w:br/>
+              <w:t xml:space="preserve">Alors </w:t>
+            </w:r>
+            <w:r>
+              <w:t>le GAB reviens à l’accueil</w:t>
             </w:r>
           </w:p>
         </w:tc>
@@ -4760,7 +6078,7 @@
   <w:style w:type="paragraph" w:default="1" w:styleId="Normal">
     <w:name w:val="Normal"/>
     <w:qFormat/>
-    <w:rsid w:val="00882D4B"/>
+    <w:rsid w:val="00EC1EB4"/>
   </w:style>
   <w:style w:type="paragraph" w:styleId="Titre1">
     <w:name w:val="heading 1"/>

</xml_diff>